<commit_message>
Commited in S kale
</commit_message>
<xml_diff>
--- a/Abcd.docx
+++ b/Abcd.docx
@@ -5,6 +5,20 @@
     <w:p>
       <w:r>
         <w:t xml:space="preserve">Hi Shubham </w:t>
+      </w:r>
+    </w:p>
+    <w:p/>
+    <w:p>
+      <w:r>
+        <w:t xml:space="preserve">Shubham </w:t>
+      </w:r>
+      <w:proofErr w:type="spellStart"/>
+      <w:r>
+        <w:t>Commited</w:t>
+      </w:r>
+      <w:proofErr w:type="spellEnd"/>
+      <w:r>
+        <w:t xml:space="preserve"> </w:t>
       </w:r>
       <w:bookmarkStart w:id="0" w:name="_GoBack"/>
       <w:bookmarkEnd w:id="0"/>

</xml_diff>